<commit_message>
opcs e ideias rel
</commit_message>
<xml_diff>
--- a/doc/AMSI_Grupo_ADG_FASE1.docx
+++ b/doc/AMSI_Grupo_ADG_FASE1.docx
@@ -2509,16 +2509,7 @@
     </w:p>
     <w:p>
       <w:r>
-        <w:t xml:space="preserve"> O objetivo da aplicação do projeto Carbuddy, é que pensando principalmente no cliente, o mesmo possa </w:t>
-      </w:r>
-      <w:r>
-        <w:t>fazer login e adicionar todos os seus veículos motorizados</w:t>
-      </w:r>
-      <w:r>
-        <w:t xml:space="preserve"> e posteriormente aceder</w:t>
-      </w:r>
-      <w:r>
-        <w:t xml:space="preserve"> aos dados de cada veiculo. </w:t>
+        <w:t xml:space="preserve"> O objetivo da aplicação do projeto Carbuddy, é que pensando principalmente no cliente, o mesmo possa fazer login e adicionar todos os seus veículos motorizados e posteriormente aceder aos dados de cada veiculo. </w:t>
       </w:r>
     </w:p>
     <w:p>
@@ -2695,10 +2686,7 @@
               <w:ind w:firstLine="0"/>
             </w:pPr>
             <w:r>
-              <w:t>RF-0</w:t>
-            </w:r>
-            <w:r>
-              <w:t>2</w:t>
+              <w:t>RF-02</w:t>
             </w:r>
           </w:p>
         </w:tc>
@@ -2760,10 +2748,7 @@
               <w:ind w:firstLine="0"/>
             </w:pPr>
             <w:r>
-              <w:t>RF-0</w:t>
-            </w:r>
-            <w:r>
-              <w:t>3</w:t>
+              <w:t>RF-03</w:t>
             </w:r>
           </w:p>
         </w:tc>
@@ -2824,10 +2809,7 @@
               <w:ind w:firstLine="0"/>
             </w:pPr>
             <w:r>
-              <w:t>RF-0</w:t>
-            </w:r>
-            <w:r>
-              <w:t>4</w:t>
+              <w:t>RF-04</w:t>
             </w:r>
           </w:p>
         </w:tc>
@@ -2889,10 +2871,7 @@
               <w:ind w:firstLine="0"/>
             </w:pPr>
             <w:r>
-              <w:t>RF-</w:t>
-            </w:r>
-            <w:r>
-              <w:t>05</w:t>
+              <w:t>RF-05</w:t>
             </w:r>
           </w:p>
         </w:tc>
@@ -2910,13 +2889,7 @@
               <w:cnfStyle w:val="000000100000" w:firstRow="0" w:lastRow="0" w:firstColumn="0" w:lastColumn="0" w:oddVBand="0" w:evenVBand="0" w:oddHBand="1" w:evenHBand="0" w:firstRowFirstColumn="0" w:firstRowLastColumn="0" w:lastRowFirstColumn="0" w:lastRowLastColumn="0"/>
             </w:pPr>
             <w:r>
-              <w:t>O cliente deverá ter acesso a um</w:t>
-            </w:r>
-            <w:r>
-              <w:t xml:space="preserve"> formulário </w:t>
-            </w:r>
-            <w:r>
-              <w:t>onde conste os detalhes de um veiculo selecionado e as respetivas manutenções e revisões</w:t>
+              <w:t>O cliente deverá ter acesso a um formulário onde conste os detalhes de um veiculo selecionado e as respetivas manutenções e revisões</w:t>
             </w:r>
           </w:p>
         </w:tc>
@@ -2960,10 +2933,7 @@
               <w:ind w:firstLine="0"/>
             </w:pPr>
             <w:r>
-              <w:t>RF-</w:t>
-            </w:r>
-            <w:r>
-              <w:t>06</w:t>
+              <w:t>RF-06</w:t>
             </w:r>
           </w:p>
         </w:tc>
@@ -3026,10 +2996,7 @@
               <w:ind w:firstLine="0"/>
             </w:pPr>
             <w:r>
-              <w:t>RF-</w:t>
-            </w:r>
-            <w:r>
-              <w:t>07</w:t>
+              <w:t>RF-07</w:t>
             </w:r>
           </w:p>
         </w:tc>
@@ -3091,10 +3058,7 @@
               <w:ind w:firstLine="0"/>
             </w:pPr>
             <w:r>
-              <w:t>RF-</w:t>
-            </w:r>
-            <w:r>
-              <w:t>08</w:t>
+              <w:t>RF-08</w:t>
             </w:r>
           </w:p>
         </w:tc>
@@ -3157,10 +3121,7 @@
               <w:ind w:firstLine="0"/>
             </w:pPr>
             <w:r>
-              <w:t>RF-</w:t>
-            </w:r>
-            <w:r>
-              <w:t>09</w:t>
+              <w:t>RF-09</w:t>
             </w:r>
           </w:p>
         </w:tc>
@@ -3178,10 +3139,7 @@
               <w:cnfStyle w:val="000000100000" w:firstRow="0" w:lastRow="0" w:firstColumn="0" w:lastColumn="0" w:oddVBand="0" w:evenVBand="0" w:oddHBand="1" w:evenHBand="0" w:firstRowFirstColumn="0" w:firstRowLastColumn="0" w:lastRowFirstColumn="0" w:lastRowLastColumn="0"/>
             </w:pPr>
             <w:r>
-              <w:t xml:space="preserve">O design do sistema deverá ser idêntico ao design do sistema desenvolvido para a unidade curricular de </w:t>
-            </w:r>
-            <w:r>
-              <w:t>PlatSI</w:t>
+              <w:t>O design do sistema deverá ser idêntico ao design do sistema desenvolvido para a unidade curricular de PlatSI</w:t>
             </w:r>
           </w:p>
         </w:tc>
@@ -3225,10 +3183,7 @@
               <w:ind w:firstLine="0"/>
             </w:pPr>
             <w:r>
-              <w:t>RF-1</w:t>
-            </w:r>
-            <w:r>
-              <w:t>0</w:t>
+              <w:t>RF-10</w:t>
             </w:r>
           </w:p>
         </w:tc>
@@ -3291,10 +3246,7 @@
               <w:ind w:firstLine="0"/>
             </w:pPr>
             <w:r>
-              <w:t>RF-1</w:t>
-            </w:r>
-            <w:r>
-              <w:t>1</w:t>
+              <w:t>RF-11</w:t>
             </w:r>
           </w:p>
         </w:tc>
@@ -3356,10 +3308,7 @@
               <w:ind w:firstLine="0"/>
             </w:pPr>
             <w:r>
-              <w:t>RF-1</w:t>
-            </w:r>
-            <w:r>
-              <w:t>2</w:t>
+              <w:t>RF-12</w:t>
             </w:r>
           </w:p>
         </w:tc>
@@ -3422,10 +3371,7 @@
               <w:ind w:firstLine="0"/>
             </w:pPr>
             <w:r>
-              <w:t>RF-1</w:t>
-            </w:r>
-            <w:r>
-              <w:t>3</w:t>
+              <w:t>RF-13</w:t>
             </w:r>
           </w:p>
         </w:tc>
@@ -3495,89 +3441,201 @@
       </w:r>
       <w:bookmarkEnd w:id="5"/>
     </w:p>
+    <w:p>
+      <w:r>
+        <w:t>As nossas ideias foram registadas logo no inicio do projeto. Como foi referido na tabela de requisitos anteriormente, as nossas ideias são as seguintes:</w:t>
+      </w:r>
+    </w:p>
+    <w:p>
+      <w:pPr>
+        <w:pStyle w:val="PargrafodaLista"/>
+        <w:numPr>
+          <w:ilvl w:val="0"/>
+          <w:numId w:val="9"/>
+        </w:numPr>
+      </w:pPr>
+      <w:r>
+        <w:t>Adoção de uma metodologia de desenvolvimento ágil,</w:t>
+      </w:r>
+    </w:p>
+    <w:p>
+      <w:pPr>
+        <w:pStyle w:val="PargrafodaLista"/>
+        <w:numPr>
+          <w:ilvl w:val="0"/>
+          <w:numId w:val="9"/>
+        </w:numPr>
+      </w:pPr>
+      <w:r>
+        <w:t>Desenvolver a App e o Site com design idênticos,</w:t>
+      </w:r>
+    </w:p>
+    <w:p>
+      <w:pPr>
+        <w:pStyle w:val="PargrafodaLista"/>
+        <w:numPr>
+          <w:ilvl w:val="0"/>
+          <w:numId w:val="9"/>
+        </w:numPr>
+      </w:pPr>
+      <w:r>
+        <w:t>Pensar na utilidade da App para o cliente,</w:t>
+      </w:r>
+    </w:p>
+    <w:p>
+      <w:pPr>
+        <w:pStyle w:val="PargrafodaLista"/>
+        <w:numPr>
+          <w:ilvl w:val="0"/>
+          <w:numId w:val="9"/>
+        </w:numPr>
+      </w:pPr>
+      <w:r>
+        <w:t>Pensar no futuro e nas valências da App,</w:t>
+      </w:r>
+    </w:p>
+    <w:p>
+      <w:pPr>
+        <w:pStyle w:val="PargrafodaLista"/>
+        <w:numPr>
+          <w:ilvl w:val="0"/>
+          <w:numId w:val="9"/>
+        </w:numPr>
+      </w:pPr>
+      <w:r>
+        <w:t>Prever, organizar e dividir as tarefas entre os elementos do grupo,</w:t>
+      </w:r>
+    </w:p>
+    <w:p>
+      <w:pPr>
+        <w:pStyle w:val="PargrafodaLista"/>
+        <w:numPr>
+          <w:ilvl w:val="0"/>
+          <w:numId w:val="9"/>
+        </w:numPr>
+      </w:pPr>
+      <w:r>
+        <w:t>Ajudar qualquer um dos membros do grupo, no caso de surgir alguma questão ou dúvida,</w:t>
+      </w:r>
+    </w:p>
+    <w:p>
+      <w:pPr>
+        <w:pStyle w:val="PargrafodaLista"/>
+        <w:numPr>
+          <w:ilvl w:val="0"/>
+          <w:numId w:val="9"/>
+        </w:numPr>
+      </w:pPr>
+      <w:r>
+        <w:t>Organizar as ideias de forma sucinta para evitar que surjam conflitos de funcionalidades,</w:t>
+      </w:r>
+    </w:p>
+    <w:p>
+      <w:pPr>
+        <w:pStyle w:val="PargrafodaLista"/>
+        <w:numPr>
+          <w:ilvl w:val="0"/>
+          <w:numId w:val="9"/>
+        </w:numPr>
+      </w:pPr>
+      <w:r>
+        <w:t>Realizar pontos de situação todas as semanas,</w:t>
+      </w:r>
+    </w:p>
+    <w:p>
+      <w:pPr>
+        <w:pStyle w:val="PargrafodaLista"/>
+        <w:numPr>
+          <w:ilvl w:val="0"/>
+          <w:numId w:val="9"/>
+        </w:numPr>
+      </w:pPr>
+      <w:r>
+        <w:t>Desenvolver o projeto com reuniões semanais.</w:t>
+      </w:r>
+    </w:p>
+    <w:p/>
+    <w:p>
+      <w:pPr>
+        <w:pStyle w:val="Ttulo2"/>
+      </w:pPr>
+      <w:bookmarkStart w:id="6" w:name="_Toc86517356"/>
+      <w:r>
+        <w:t>Justificação das Opções/Ideias</w:t>
+      </w:r>
+      <w:bookmarkEnd w:id="6"/>
+    </w:p>
     <w:p/>
     <w:p/>
     <w:p>
       <w:pPr>
         <w:pStyle w:val="Ttulo2"/>
       </w:pPr>
-      <w:bookmarkStart w:id="6" w:name="_Toc86517356"/>
-      <w:r>
-        <w:t>Justificação das Opções/Ideias</w:t>
-      </w:r>
-      <w:bookmarkEnd w:id="6"/>
+      <w:bookmarkStart w:id="7" w:name="_Toc86517357"/>
+      <w:r>
+        <w:t>Mockups da aplicação</w:t>
+      </w:r>
+      <w:bookmarkEnd w:id="7"/>
     </w:p>
     <w:p/>
     <w:p/>
     <w:p>
       <w:pPr>
+        <w:pStyle w:val="Ttulo1"/>
+      </w:pPr>
+      <w:bookmarkStart w:id="8" w:name="_Toc86517358"/>
+      <w:r>
+        <w:t>Planeamento</w:t>
+      </w:r>
+      <w:bookmarkEnd w:id="8"/>
+    </w:p>
+    <w:p/>
+    <w:p>
+      <w:pPr>
         <w:pStyle w:val="Ttulo2"/>
       </w:pPr>
-      <w:bookmarkStart w:id="7" w:name="_Toc86517357"/>
-      <w:r>
-        <w:t>Mockups da aplicação</w:t>
-      </w:r>
-      <w:bookmarkEnd w:id="7"/>
+      <w:bookmarkStart w:id="9" w:name="_Toc86517359"/>
+      <w:r>
+        <w:t>Tarefas a realizar</w:t>
+      </w:r>
+      <w:bookmarkEnd w:id="9"/>
     </w:p>
     <w:p/>
+    <w:p>
+      <w:pPr>
+        <w:pStyle w:val="Ttulo2"/>
+      </w:pPr>
+      <w:bookmarkStart w:id="10" w:name="_Toc86517360"/>
+      <w:r>
+        <w:t>Calendarização e distribuição</w:t>
+      </w:r>
+      <w:bookmarkEnd w:id="10"/>
+    </w:p>
+    <w:p>
+      <w:r>
+        <w:lastRenderedPageBreak/>
+        <w:t xml:space="preserve">A nível de calendarização está previsto que o grupo durante o mês de outubro analise o problema, faça uma análise de mercado e faça a realização de mockups estruturais do projeto. </w:t>
+      </w:r>
+    </w:p>
+    <w:p>
+      <w:r>
+        <w:t xml:space="preserve">Em novembro e dezembro o objetivo passa pelo desenvolvimento programático do projeto, complementando-se com correções de erros e bugs e com a escrita do relatório do projeto. </w:t>
+      </w:r>
+    </w:p>
+    <w:p>
+      <w:r>
+        <w:t>Por fim, em janeiro, o objetivo passa pela entrega do respetivo projeto, com toda a sua documentação.</w:t>
+      </w:r>
+    </w:p>
     <w:p/>
     <w:p>
       <w:pPr>
-        <w:pStyle w:val="Ttulo1"/>
-      </w:pPr>
-      <w:bookmarkStart w:id="8" w:name="_Toc86517358"/>
-      <w:r>
-        <w:t>Planeamento</w:t>
-      </w:r>
-      <w:bookmarkEnd w:id="8"/>
-    </w:p>
-    <w:p/>
-    <w:p>
-      <w:pPr>
-        <w:pStyle w:val="Ttulo2"/>
-      </w:pPr>
-      <w:bookmarkStart w:id="9" w:name="_Toc86517359"/>
-      <w:r>
-        <w:t>Tarefas a realizar</w:t>
-      </w:r>
-      <w:bookmarkEnd w:id="9"/>
-    </w:p>
-    <w:p/>
-    <w:p>
-      <w:pPr>
-        <w:pStyle w:val="Ttulo2"/>
-      </w:pPr>
-      <w:bookmarkStart w:id="10" w:name="_Toc86517360"/>
-      <w:r>
-        <w:t>Calendarização e distribuição</w:t>
-      </w:r>
-      <w:bookmarkEnd w:id="10"/>
-    </w:p>
-    <w:p>
-      <w:r>
-        <w:t xml:space="preserve">A nível de calendarização está previsto que o grupo durante o mês de outubro analise o problema, faça uma análise de mercado e faça a realização de mockups estruturais do projeto. </w:t>
-      </w:r>
-    </w:p>
-    <w:p>
-      <w:r>
-        <w:t xml:space="preserve">Em novembro e dezembro o objetivo passa pelo desenvolvimento programático do projeto, complementando-se com correções de erros e bugs e com a escrita do relatório do projeto. </w:t>
-      </w:r>
-    </w:p>
-    <w:p>
-      <w:r>
-        <w:t>Por fim, em janeiro, o objetivo passa pela entrega do respetivo projeto, com toda a sua documentação.</w:t>
-      </w:r>
-    </w:p>
-    <w:p/>
-    <w:p>
-      <w:pPr>
         <w:jc w:val="center"/>
       </w:pPr>
       <w:r>
         <w:rPr>
           <w:noProof/>
         </w:rPr>
-        <w:lastRenderedPageBreak/>
         <w:drawing>
           <wp:inline distT="0" distB="0" distL="0" distR="0" wp14:anchorId="7B1FD05D" wp14:editId="1EEABBB5">
             <wp:extent cx="5844540" cy="1226820"/>
@@ -4562,7 +4620,7 @@
   <w:abstractNum w:abstractNumId="5" w15:restartNumberingAfterBreak="0">
     <w:nsid w:val="2E437C39"/>
     <w:multiLevelType w:val="hybridMultilevel"/>
-    <w:tmpl w:val="D4148CFC"/>
+    <w:tmpl w:val="9C3C4B00"/>
     <w:lvl w:ilvl="0" w:tplc="08160001">
       <w:start w:val="1"/>
       <w:numFmt w:val="bullet"/>
@@ -5650,6 +5708,7 @@
   <w:style w:type="character" w:default="1" w:styleId="Tipodeletrapredefinidodopargrafo">
     <w:name w:val="Default Paragraph Font"/>
     <w:uiPriority w:val="1"/>
+    <w:semiHidden/>
     <w:unhideWhenUsed/>
   </w:style>
   <w:style w:type="table" w:default="1" w:styleId="Tabelanormal">

</xml_diff>

<commit_message>
falta mockups e jira
</commit_message>
<xml_diff>
--- a/doc/AMSI_Grupo_ADG_FASE1.docx
+++ b/doc/AMSI_Grupo_ADG_FASE1.docx
@@ -473,12 +473,21 @@
         </w:rPr>
         <w:t xml:space="preserve">, </w:t>
       </w:r>
+      <w:proofErr w:type="gramStart"/>
       <w:r>
         <w:rPr>
           <w:i/>
           <w:szCs w:val="24"/>
         </w:rPr>
-        <w:t>Novembro de 2021</w:t>
+        <w:t>Novembro</w:t>
+      </w:r>
+      <w:proofErr w:type="gramEnd"/>
+      <w:r>
+        <w:rPr>
+          <w:i/>
+          <w:szCs w:val="24"/>
+        </w:rPr>
+        <w:t xml:space="preserve"> de 2021</w:t>
       </w:r>
     </w:p>
     <w:p>
@@ -924,7 +933,7 @@
       <w:r>
         <w:fldChar w:fldCharType="separate"/>
       </w:r>
-      <w:hyperlink w:anchor="_Toc86517350" w:history="1">
+      <w:hyperlink w:anchor="_Toc86584443" w:history="1">
         <w:r>
           <w:rPr>
             <w:rStyle w:val="Hiperligao"/>
@@ -951,7 +960,7 @@
             <w:noProof/>
             <w:webHidden/>
           </w:rPr>
-          <w:instrText xml:space="preserve"> PAGEREF _Toc86517350 \h </w:instrText>
+          <w:instrText xml:space="preserve"> PAGEREF _Toc86584443 \h </w:instrText>
         </w:r>
         <w:r>
           <w:rPr>
@@ -999,7 +1008,7 @@
           <w:lang w:eastAsia="pt-PT"/>
         </w:rPr>
       </w:pPr>
-      <w:hyperlink w:anchor="_Toc86517351" w:history="1">
+      <w:hyperlink w:anchor="_Toc86584444" w:history="1">
         <w:r>
           <w:rPr>
             <w:rStyle w:val="Hiperligao"/>
@@ -1046,7 +1055,7 @@
             <w:noProof/>
             <w:webHidden/>
           </w:rPr>
-          <w:instrText xml:space="preserve"> PAGEREF _Toc86517351 \h </w:instrText>
+          <w:instrText xml:space="preserve"> PAGEREF _Toc86584444 \h </w:instrText>
         </w:r>
         <w:r>
           <w:rPr>
@@ -1093,7 +1102,7 @@
           <w:lang w:eastAsia="pt-PT"/>
         </w:rPr>
       </w:pPr>
-      <w:hyperlink w:anchor="_Toc86517352" w:history="1">
+      <w:hyperlink w:anchor="_Toc86584445" w:history="1">
         <w:r>
           <w:rPr>
             <w:rStyle w:val="Hiperligao"/>
@@ -1138,7 +1147,7 @@
             <w:noProof/>
             <w:webHidden/>
           </w:rPr>
-          <w:instrText xml:space="preserve"> PAGEREF _Toc86517352 \h </w:instrText>
+          <w:instrText xml:space="preserve"> PAGEREF _Toc86584445 \h </w:instrText>
         </w:r>
         <w:r>
           <w:rPr>
@@ -1185,7 +1194,7 @@
           <w:lang w:eastAsia="pt-PT"/>
         </w:rPr>
       </w:pPr>
-      <w:hyperlink w:anchor="_Toc86517353" w:history="1">
+      <w:hyperlink w:anchor="_Toc86584446" w:history="1">
         <w:r>
           <w:rPr>
             <w:rStyle w:val="Hiperligao"/>
@@ -1230,7 +1239,7 @@
             <w:noProof/>
             <w:webHidden/>
           </w:rPr>
-          <w:instrText xml:space="preserve"> PAGEREF _Toc86517353 \h </w:instrText>
+          <w:instrText xml:space="preserve"> PAGEREF _Toc86584446 \h </w:instrText>
         </w:r>
         <w:r>
           <w:rPr>
@@ -1278,7 +1287,7 @@
           <w:lang w:eastAsia="pt-PT"/>
         </w:rPr>
       </w:pPr>
-      <w:hyperlink w:anchor="_Toc86517354" w:history="1">
+      <w:hyperlink w:anchor="_Toc86584447" w:history="1">
         <w:r>
           <w:rPr>
             <w:rStyle w:val="Hiperligao"/>
@@ -1325,7 +1334,7 @@
             <w:noProof/>
             <w:webHidden/>
           </w:rPr>
-          <w:instrText xml:space="preserve"> PAGEREF _Toc86517354 \h </w:instrText>
+          <w:instrText xml:space="preserve"> PAGEREF _Toc86584447 \h </w:instrText>
         </w:r>
         <w:r>
           <w:rPr>
@@ -1345,7 +1354,7 @@
             <w:noProof/>
             <w:webHidden/>
           </w:rPr>
-          <w:t>5</w:t>
+          <w:t>6</w:t>
         </w:r>
         <w:r>
           <w:rPr>
@@ -1372,7 +1381,7 @@
           <w:lang w:eastAsia="pt-PT"/>
         </w:rPr>
       </w:pPr>
-      <w:hyperlink w:anchor="_Toc86517355" w:history="1">
+      <w:hyperlink w:anchor="_Toc86584448" w:history="1">
         <w:r>
           <w:rPr>
             <w:rStyle w:val="Hiperligao"/>
@@ -1417,7 +1426,7 @@
             <w:noProof/>
             <w:webHidden/>
           </w:rPr>
-          <w:instrText xml:space="preserve"> PAGEREF _Toc86517355 \h </w:instrText>
+          <w:instrText xml:space="preserve"> PAGEREF _Toc86584448 \h </w:instrText>
         </w:r>
         <w:r>
           <w:rPr>
@@ -1437,7 +1446,7 @@
             <w:noProof/>
             <w:webHidden/>
           </w:rPr>
-          <w:t>5</w:t>
+          <w:t>7</w:t>
         </w:r>
         <w:r>
           <w:rPr>
@@ -1464,7 +1473,7 @@
           <w:lang w:eastAsia="pt-PT"/>
         </w:rPr>
       </w:pPr>
-      <w:hyperlink w:anchor="_Toc86517356" w:history="1">
+      <w:hyperlink w:anchor="_Toc86584449" w:history="1">
         <w:r>
           <w:rPr>
             <w:rStyle w:val="Hiperligao"/>
@@ -1509,7 +1518,7 @@
             <w:noProof/>
             <w:webHidden/>
           </w:rPr>
-          <w:instrText xml:space="preserve"> PAGEREF _Toc86517356 \h </w:instrText>
+          <w:instrText xml:space="preserve"> PAGEREF _Toc86584449 \h </w:instrText>
         </w:r>
         <w:r>
           <w:rPr>
@@ -1529,7 +1538,7 @@
             <w:noProof/>
             <w:webHidden/>
           </w:rPr>
-          <w:t>6</w:t>
+          <w:t>7</w:t>
         </w:r>
         <w:r>
           <w:rPr>
@@ -1556,7 +1565,7 @@
           <w:lang w:eastAsia="pt-PT"/>
         </w:rPr>
       </w:pPr>
-      <w:hyperlink w:anchor="_Toc86517357" w:history="1">
+      <w:hyperlink w:anchor="_Toc86584450" w:history="1">
         <w:r>
           <w:rPr>
             <w:rStyle w:val="Hiperligao"/>
@@ -1601,7 +1610,7 @@
             <w:noProof/>
             <w:webHidden/>
           </w:rPr>
-          <w:instrText xml:space="preserve"> PAGEREF _Toc86517357 \h </w:instrText>
+          <w:instrText xml:space="preserve"> PAGEREF _Toc86584450 \h </w:instrText>
         </w:r>
         <w:r>
           <w:rPr>
@@ -1621,7 +1630,7 @@
             <w:noProof/>
             <w:webHidden/>
           </w:rPr>
-          <w:t>6</w:t>
+          <w:t>8</w:t>
         </w:r>
         <w:r>
           <w:rPr>
@@ -1649,7 +1658,7 @@
           <w:lang w:eastAsia="pt-PT"/>
         </w:rPr>
       </w:pPr>
-      <w:hyperlink w:anchor="_Toc86517358" w:history="1">
+      <w:hyperlink w:anchor="_Toc86584451" w:history="1">
         <w:r>
           <w:rPr>
             <w:rStyle w:val="Hiperligao"/>
@@ -1696,7 +1705,7 @@
             <w:noProof/>
             <w:webHidden/>
           </w:rPr>
-          <w:instrText xml:space="preserve"> PAGEREF _Toc86517358 \h </w:instrText>
+          <w:instrText xml:space="preserve"> PAGEREF _Toc86584451 \h </w:instrText>
         </w:r>
         <w:r>
           <w:rPr>
@@ -1716,7 +1725,7 @@
             <w:noProof/>
             <w:webHidden/>
           </w:rPr>
-          <w:t>6</w:t>
+          <w:t>9</w:t>
         </w:r>
         <w:r>
           <w:rPr>
@@ -1743,7 +1752,7 @@
           <w:lang w:eastAsia="pt-PT"/>
         </w:rPr>
       </w:pPr>
-      <w:hyperlink w:anchor="_Toc86517359" w:history="1">
+      <w:hyperlink w:anchor="_Toc86584452" w:history="1">
         <w:r>
           <w:rPr>
             <w:rStyle w:val="Hiperligao"/>
@@ -1767,7 +1776,7 @@
             <w:rStyle w:val="Hiperligao"/>
             <w:noProof/>
           </w:rPr>
-          <w:t>Tarefas a realizar</w:t>
+          <w:t>Tarefas a realizar e divisão das mesmas</w:t>
         </w:r>
         <w:r>
           <w:rPr>
@@ -1788,7 +1797,7 @@
             <w:noProof/>
             <w:webHidden/>
           </w:rPr>
-          <w:instrText xml:space="preserve"> PAGEREF _Toc86517359 \h </w:instrText>
+          <w:instrText xml:space="preserve"> PAGEREF _Toc86584452 \h </w:instrText>
         </w:r>
         <w:r>
           <w:rPr>
@@ -1808,7 +1817,7 @@
             <w:noProof/>
             <w:webHidden/>
           </w:rPr>
-          <w:t>6</w:t>
+          <w:t>9</w:t>
         </w:r>
         <w:r>
           <w:rPr>
@@ -1835,7 +1844,7 @@
           <w:lang w:eastAsia="pt-PT"/>
         </w:rPr>
       </w:pPr>
-      <w:hyperlink w:anchor="_Toc86517360" w:history="1">
+      <w:hyperlink w:anchor="_Toc86584453" w:history="1">
         <w:r>
           <w:rPr>
             <w:rStyle w:val="Hiperligao"/>
@@ -1859,7 +1868,7 @@
             <w:rStyle w:val="Hiperligao"/>
             <w:noProof/>
           </w:rPr>
-          <w:t>Calendarização e distribuição</w:t>
+          <w:t>Calendarização</w:t>
         </w:r>
         <w:r>
           <w:rPr>
@@ -1880,7 +1889,7 @@
             <w:noProof/>
             <w:webHidden/>
           </w:rPr>
-          <w:instrText xml:space="preserve"> PAGEREF _Toc86517360 \h </w:instrText>
+          <w:instrText xml:space="preserve"> PAGEREF _Toc86584453 \h </w:instrText>
         </w:r>
         <w:r>
           <w:rPr>
@@ -1900,7 +1909,7 @@
             <w:noProof/>
             <w:webHidden/>
           </w:rPr>
-          <w:t>6</w:t>
+          <w:t>10</w:t>
         </w:r>
         <w:r>
           <w:rPr>
@@ -1928,7 +1937,7 @@
           <w:lang w:eastAsia="pt-PT"/>
         </w:rPr>
       </w:pPr>
-      <w:hyperlink w:anchor="_Toc86517361" w:history="1">
+      <w:hyperlink w:anchor="_Toc86584454" w:history="1">
         <w:r>
           <w:rPr>
             <w:rStyle w:val="Hiperligao"/>
@@ -1975,7 +1984,7 @@
             <w:noProof/>
             <w:webHidden/>
           </w:rPr>
-          <w:instrText xml:space="preserve"> PAGEREF _Toc86517361 \h </w:instrText>
+          <w:instrText xml:space="preserve"> PAGEREF _Toc86584454 \h </w:instrText>
         </w:r>
         <w:r>
           <w:rPr>
@@ -1995,7 +2004,7 @@
             <w:noProof/>
             <w:webHidden/>
           </w:rPr>
-          <w:t>8</w:t>
+          <w:t>11</w:t>
         </w:r>
         <w:r>
           <w:rPr>
@@ -2022,7 +2031,7 @@
           <w:lang w:eastAsia="pt-PT"/>
         </w:rPr>
       </w:pPr>
-      <w:hyperlink w:anchor="_Toc86517362" w:history="1">
+      <w:hyperlink w:anchor="_Toc86584455" w:history="1">
         <w:r>
           <w:rPr>
             <w:rStyle w:val="Hiperligao"/>
@@ -2067,7 +2076,7 @@
             <w:noProof/>
             <w:webHidden/>
           </w:rPr>
-          <w:instrText xml:space="preserve"> PAGEREF _Toc86517362 \h </w:instrText>
+          <w:instrText xml:space="preserve"> PAGEREF _Toc86584455 \h </w:instrText>
         </w:r>
         <w:r>
           <w:rPr>
@@ -2087,7 +2096,7 @@
             <w:noProof/>
             <w:webHidden/>
           </w:rPr>
-          <w:t>8</w:t>
+          <w:t>11</w:t>
         </w:r>
         <w:r>
           <w:rPr>
@@ -2114,7 +2123,7 @@
           <w:lang w:eastAsia="pt-PT"/>
         </w:rPr>
       </w:pPr>
-      <w:hyperlink w:anchor="_Toc86517363" w:history="1">
+      <w:hyperlink w:anchor="_Toc86584456" w:history="1">
         <w:r>
           <w:rPr>
             <w:rStyle w:val="Hiperligao"/>
@@ -2159,7 +2168,7 @@
             <w:noProof/>
             <w:webHidden/>
           </w:rPr>
-          <w:instrText xml:space="preserve"> PAGEREF _Toc86517363 \h </w:instrText>
+          <w:instrText xml:space="preserve"> PAGEREF _Toc86584456 \h </w:instrText>
         </w:r>
         <w:r>
           <w:rPr>
@@ -2179,7 +2188,7 @@
             <w:noProof/>
             <w:webHidden/>
           </w:rPr>
-          <w:t>8</w:t>
+          <w:t>11</w:t>
         </w:r>
         <w:r>
           <w:rPr>
@@ -2204,7 +2213,7 @@
           <w:lang w:eastAsia="pt-PT"/>
         </w:rPr>
       </w:pPr>
-      <w:hyperlink w:anchor="_Toc86517364" w:history="1">
+      <w:hyperlink w:anchor="_Toc86584457" w:history="1">
         <w:r>
           <w:rPr>
             <w:rStyle w:val="Hiperligao"/>
@@ -2231,7 +2240,7 @@
             <w:noProof/>
             <w:webHidden/>
           </w:rPr>
-          <w:instrText xml:space="preserve"> PAGEREF _Toc86517364 \h </w:instrText>
+          <w:instrText xml:space="preserve"> PAGEREF _Toc86584457 \h </w:instrText>
         </w:r>
         <w:r>
           <w:rPr>
@@ -2251,7 +2260,7 @@
             <w:noProof/>
             <w:webHidden/>
           </w:rPr>
-          <w:t>8</w:t>
+          <w:t>11</w:t>
         </w:r>
         <w:r>
           <w:rPr>
@@ -2293,7 +2302,7 @@
           <w:numId w:val="0"/>
         </w:numPr>
       </w:pPr>
-      <w:bookmarkStart w:id="0" w:name="_Toc86517350"/>
+      <w:bookmarkStart w:id="0" w:name="_Toc86584443"/>
       <w:r>
         <w:lastRenderedPageBreak/>
         <w:t>Introdução</w:t>
@@ -2380,7 +2389,7 @@
       <w:pPr>
         <w:pStyle w:val="Ttulo1"/>
       </w:pPr>
-      <w:bookmarkStart w:id="1" w:name="_Toc86517351"/>
+      <w:bookmarkStart w:id="1" w:name="_Toc86584444"/>
       <w:r>
         <w:lastRenderedPageBreak/>
         <w:t>Contextualização</w:t>
@@ -2395,7 +2404,7 @@
       <w:pPr>
         <w:pStyle w:val="Ttulo2"/>
       </w:pPr>
-      <w:bookmarkStart w:id="2" w:name="_Toc86517352"/>
+      <w:bookmarkStart w:id="2" w:name="_Toc86584445"/>
       <w:r>
         <w:t>Contexto da aplicação</w:t>
       </w:r>
@@ -2458,7 +2467,7 @@
       <w:pPr>
         <w:pStyle w:val="Ttulo2"/>
       </w:pPr>
-      <w:bookmarkStart w:id="3" w:name="_Toc86517353"/>
+      <w:bookmarkStart w:id="3" w:name="_Toc86584446"/>
       <w:r>
         <w:t>Objetivos</w:t>
       </w:r>
@@ -2487,7 +2496,15 @@
         <w:t>.</w:t>
       </w:r>
       <w:r>
-        <w:t xml:space="preserve"> Outro objetivo, fruto do produto ser pensado a nível internacional, passa pela centralização multimarca dos dados do nosso projeto, tendo em conta que o nosso projeto está disponível para várias marcas e empresas.</w:t>
+        <w:t xml:space="preserve"> Outro objetivo, fruto </w:t>
+      </w:r>
+      <w:proofErr w:type="gramStart"/>
+      <w:r>
+        <w:t>do</w:t>
+      </w:r>
+      <w:proofErr w:type="gramEnd"/>
+      <w:r>
+        <w:t xml:space="preserve"> produto ser pensado a nível internacional, passa pela centralização multimarca dos dados do nosso projeto, tendo em conta que o nosso projeto está disponível para várias marcas e empresas.</w:t>
       </w:r>
     </w:p>
     <w:p>
@@ -2507,7 +2524,7 @@
       <w:pPr>
         <w:pStyle w:val="Ttulo1"/>
       </w:pPr>
-      <w:bookmarkStart w:id="4" w:name="_Toc86517354"/>
+      <w:bookmarkStart w:id="4" w:name="_Toc86584447"/>
       <w:r>
         <w:lastRenderedPageBreak/>
         <w:t>Requisitos</w:t>
@@ -3417,7 +3434,7 @@
       <w:pPr>
         <w:pStyle w:val="Ttulo2"/>
       </w:pPr>
-      <w:bookmarkStart w:id="5" w:name="_Toc86517355"/>
+      <w:bookmarkStart w:id="5" w:name="_Toc86584448"/>
       <w:r>
         <w:lastRenderedPageBreak/>
         <w:t>Opções e Ideias</w:t>
@@ -3557,7 +3574,7 @@
       <w:pPr>
         <w:pStyle w:val="Ttulo2"/>
       </w:pPr>
-      <w:bookmarkStart w:id="6" w:name="_Toc86517356"/>
+      <w:bookmarkStart w:id="6" w:name="_Toc86584449"/>
       <w:r>
         <w:t>Justificação das Opções/Ideias</w:t>
       </w:r>
@@ -3575,7 +3592,15 @@
     </w:p>
     <w:p>
       <w:r>
-        <w:t>Assim reforçamos a importância do projeto ser consistente, reforçando a ideia do desgin da aplicação e do site serem idênticos para o cliente não sentir que está a utilizar duas plataforma diferentes. Decidimos organizar as nossas ideias para ser mais fácil prever as dificuldades que vamos ter. Pensamos no futuro do projeto para chegarmos às funcionalidades que o cliente mais necessita. Realizamos pontos de situação todas as semanas e realizamos reuniões semanais para manter o desenvolvimento integro e organizado. Utilizamos o GitHub para a partilhar de conteúdo entre o grupo e os respetivos professores, mas utilizamos também a tecnologia GitFlow, que permite a criação de várias funcionalidades/branches no Git, tornando tudo mais simples e organizado</w:t>
+        <w:t xml:space="preserve">Assim reforçamos a importância </w:t>
+      </w:r>
+      <w:proofErr w:type="gramStart"/>
+      <w:r>
+        <w:t>do</w:t>
+      </w:r>
+      <w:proofErr w:type="gramEnd"/>
+      <w:r>
+        <w:t xml:space="preserve"> projeto ser consistente, reforçando a ideia do desgin da aplicação e do site serem idênticos para o cliente não sentir que está a utilizar duas plataforma diferentes. Decidimos organizar as nossas ideias para ser mais fácil prever as dificuldades que vamos ter. Pensamos no futuro do projeto para chegarmos às funcionalidades que o cliente mais necessita. Realizamos pontos de situação todas as semanas e realizamos reuniões semanais para manter o desenvolvimento integro e organizado. Utilizamos o GitHub para a partilhar de conteúdo entre o grupo e os respetivos professores, mas utilizamos também a tecnologia GitFlow, que permite a criação de várias funcionalidades/branches no Git, tornando tudo mais simples e organizado</w:t>
       </w:r>
       <w:r>
         <w:t>.</w:t>
@@ -3585,7 +3610,7 @@
       <w:pPr>
         <w:pStyle w:val="Ttulo2"/>
       </w:pPr>
-      <w:bookmarkStart w:id="7" w:name="_Toc86517357"/>
+      <w:bookmarkStart w:id="7" w:name="_Toc86584450"/>
       <w:r>
         <w:lastRenderedPageBreak/>
         <w:t>Mockups da aplicação</w:t>
@@ -3607,7 +3632,7 @@
       <w:pPr>
         <w:pStyle w:val="Ttulo1"/>
       </w:pPr>
-      <w:bookmarkStart w:id="8" w:name="_Toc86517358"/>
+      <w:bookmarkStart w:id="8" w:name="_Toc86584451"/>
       <w:r>
         <w:lastRenderedPageBreak/>
         <w:t>Planeamento</w:t>
@@ -3619,20 +3644,49 @@
       <w:pPr>
         <w:pStyle w:val="Ttulo2"/>
       </w:pPr>
-      <w:bookmarkStart w:id="9" w:name="_Toc86517359"/>
+      <w:bookmarkStart w:id="9" w:name="_Toc86584452"/>
       <w:r>
         <w:t>Tarefas a realizar</w:t>
       </w:r>
+      <w:r>
+        <w:t xml:space="preserve"> e divisão das mesmas</w:t>
+      </w:r>
       <w:bookmarkEnd w:id="9"/>
     </w:p>
+    <w:p>
+      <w:r>
+        <w:t>Para gerir as tarefas a realizar, utilizámos um repositório do Jira Software. Torna-se mais fácil gerir o projeto, sendo que podemos ver o que falta fazer, o que está em andamento e o que está concluído. Assim fizemos uma divisão de tarefas e distribuímo-las pelos elementos do grupo.</w:t>
+      </w:r>
+    </w:p>
+    <w:p>
+      <w:r>
+        <w:t xml:space="preserve">A nível de divisão de trabalho, o nosso grupo está a utilizar uma metodologia ágil de desenvolvimento. No entanto o trabalho tem de ser dividido entre todos os elementos do grupo. </w:t>
+      </w:r>
+    </w:p>
     <w:p/>
     <w:p>
+      <w:r>
+        <w:t>COLOCAR AQUI UMA FOTO DO JIRA AO ADICIONAR O QUE CADA UM VAI FAZER…</w:t>
+      </w:r>
+    </w:p>
+    <w:p>
+      <w:pPr>
+        <w:spacing w:after="200" w:line="276" w:lineRule="auto"/>
+        <w:ind w:firstLine="0"/>
+        <w:jc w:val="left"/>
+      </w:pPr>
+      <w:r>
+        <w:br w:type="page"/>
+      </w:r>
+    </w:p>
+    <w:p>
       <w:pPr>
         <w:pStyle w:val="Ttulo2"/>
       </w:pPr>
-      <w:bookmarkStart w:id="10" w:name="_Toc86517360"/>
-      <w:r>
-        <w:t>Calendarização e distribuição</w:t>
+      <w:bookmarkStart w:id="10" w:name="_Toc86584453"/>
+      <w:r>
+        <w:lastRenderedPageBreak/>
+        <w:t>Calendarização</w:t>
       </w:r>
       <w:bookmarkEnd w:id="10"/>
     </w:p>
@@ -3651,19 +3705,23 @@
         <w:t>Por fim, em janeiro, o objetivo passa pela entrega do respetivo projeto, com toda a sua documentação.</w:t>
       </w:r>
     </w:p>
-    <w:p/>
-    <w:p>
-      <w:pPr>
-        <w:jc w:val="center"/>
-      </w:pPr>
+    <w:p>
       <w:r>
         <w:rPr>
           <w:noProof/>
         </w:rPr>
         <w:drawing>
-          <wp:inline distT="0" distB="0" distL="0" distR="0" wp14:anchorId="7B1FD05D" wp14:editId="1EEABBB5">
-            <wp:extent cx="5844540" cy="1226820"/>
-            <wp:effectExtent l="0" t="0" r="3810" b="0"/>
+          <wp:anchor distT="0" distB="0" distL="114300" distR="114300" simplePos="0" relativeHeight="251658240" behindDoc="0" locked="0" layoutInCell="1" allowOverlap="1" wp14:anchorId="7B1FD05D" wp14:editId="08C12C87">
+            <wp:simplePos x="0" y="0"/>
+            <wp:positionH relativeFrom="margin">
+              <wp:align>center</wp:align>
+            </wp:positionH>
+            <wp:positionV relativeFrom="margin">
+              <wp:posOffset>3010324</wp:posOffset>
+            </wp:positionV>
+            <wp:extent cx="7090410" cy="1354455"/>
+            <wp:effectExtent l="0" t="0" r="0" b="0"/>
+            <wp:wrapSquare wrapText="bothSides"/>
             <wp:docPr id="7" name="Imagem 7"/>
             <wp:cNvGraphicFramePr>
               <a:graphicFrameLocks xmlns:a="http://schemas.openxmlformats.org/drawingml/2006/main" noChangeAspect="1"/>
@@ -3676,14 +3734,20 @@
                     <pic:cNvPicPr/>
                   </pic:nvPicPr>
                   <pic:blipFill rotWithShape="1">
-                    <a:blip r:embed="rId17"/>
-                    <a:srcRect l="2312" r="4379" b="12101"/>
+                    <a:blip r:embed="rId17">
+                      <a:extLst>
+                        <a:ext uri="{28A0092B-C50C-407E-A947-70E740481C1C}">
+                          <a14:useLocalDpi xmlns:a14="http://schemas.microsoft.com/office/drawing/2010/main" val="0"/>
+                        </a:ext>
+                      </a:extLst>
+                    </a:blip>
+                    <a:srcRect l="2947" t="1" r="-582" b="16285"/>
                     <a:stretch/>
                   </pic:blipFill>
                   <pic:spPr bwMode="auto">
                     <a:xfrm>
                       <a:off x="0" y="0"/>
-                      <a:ext cx="5848466" cy="1227644"/>
+                      <a:ext cx="7090410" cy="1354455"/>
                     </a:xfrm>
                     <a:prstGeom prst="rect">
                       <a:avLst/>
@@ -3700,25 +3764,17 @@
                 </pic:pic>
               </a:graphicData>
             </a:graphic>
-          </wp:inline>
+            <wp14:sizeRelH relativeFrom="margin">
+              <wp14:pctWidth>0</wp14:pctWidth>
+            </wp14:sizeRelH>
+            <wp14:sizeRelV relativeFrom="margin">
+              <wp14:pctHeight>0</wp14:pctHeight>
+            </wp14:sizeRelV>
+          </wp:anchor>
         </w:drawing>
       </w:r>
     </w:p>
-    <w:p>
-      <w:pPr>
-        <w:jc w:val="center"/>
-      </w:pPr>
-    </w:p>
-    <w:p>
-      <w:r>
-        <w:t xml:space="preserve">A nível de divisão de trabalho, o nosso grupo está a utilizar uma metodologia ágil de desenvolvimento. No entanto o trabalho tem de ser dividido entre todos os elementos do grupo. </w:t>
-      </w:r>
-    </w:p>
-    <w:p>
-      <w:r>
-        <w:t>COLOCAR AQUI UMA FOTO DO JIRA AO ADICIONAR O QUE CADA UM VAI FAZER…</w:t>
-      </w:r>
-    </w:p>
+    <w:p/>
     <w:p/>
     <w:p>
       <w:pPr>
@@ -3734,22 +3790,124 @@
       <w:pPr>
         <w:pStyle w:val="Ttulo1"/>
       </w:pPr>
-      <w:bookmarkStart w:id="11" w:name="_Toc86517361"/>
+      <w:bookmarkStart w:id="11" w:name="_Toc86584454"/>
       <w:r>
         <w:lastRenderedPageBreak/>
         <w:t>Dificuldades e Soluções</w:t>
       </w:r>
       <w:bookmarkEnd w:id="11"/>
     </w:p>
+    <w:p/>
     <w:p>
       <w:pPr>
         <w:pStyle w:val="Ttulo2"/>
       </w:pPr>
-      <w:bookmarkStart w:id="12" w:name="_Toc86517362"/>
+      <w:bookmarkStart w:id="12" w:name="_Toc86584455"/>
       <w:r>
         <w:t>Apresentação de dificuldades esperadas</w:t>
       </w:r>
       <w:bookmarkEnd w:id="12"/>
+    </w:p>
+    <w:p>
+      <w:r>
+        <w:t>A nível de dificuldades esperadas, enumeramos as seguintes:</w:t>
+      </w:r>
+    </w:p>
+    <w:p>
+      <w:pPr>
+        <w:pStyle w:val="PargrafodaLista"/>
+        <w:numPr>
+          <w:ilvl w:val="0"/>
+          <w:numId w:val="12"/>
+        </w:numPr>
+      </w:pPr>
+      <w:r>
+        <w:t>Gestão temporal</w:t>
+      </w:r>
+      <w:r>
+        <w:t>,</w:t>
+      </w:r>
+    </w:p>
+    <w:p>
+      <w:pPr>
+        <w:pStyle w:val="PargrafodaLista"/>
+        <w:numPr>
+          <w:ilvl w:val="0"/>
+          <w:numId w:val="12"/>
+        </w:numPr>
+      </w:pPr>
+      <w:r>
+        <w:t>Pouco tempo útil de desenvolvimento</w:t>
+      </w:r>
+      <w:r>
+        <w:t>,</w:t>
+      </w:r>
+    </w:p>
+    <w:p>
+      <w:pPr>
+        <w:pStyle w:val="PargrafodaLista"/>
+        <w:numPr>
+          <w:ilvl w:val="0"/>
+          <w:numId w:val="12"/>
+        </w:numPr>
+      </w:pPr>
+      <w:r>
+        <w:t>Dificuldade em controlar o stress</w:t>
+      </w:r>
+      <w:r>
+        <w:t>,</w:t>
+      </w:r>
+    </w:p>
+    <w:p>
+      <w:pPr>
+        <w:pStyle w:val="PargrafodaLista"/>
+        <w:numPr>
+          <w:ilvl w:val="0"/>
+          <w:numId w:val="12"/>
+        </w:numPr>
+      </w:pPr>
+      <w:r>
+        <w:t>Dificuldade ao integrar toda a matéria dada</w:t>
+      </w:r>
+      <w:r>
+        <w:t>,</w:t>
+      </w:r>
+    </w:p>
+    <w:p>
+      <w:pPr>
+        <w:pStyle w:val="PargrafodaLista"/>
+        <w:numPr>
+          <w:ilvl w:val="0"/>
+          <w:numId w:val="12"/>
+        </w:numPr>
+      </w:pPr>
+      <w:r>
+        <w:t>Cumprir o prazo de entrega,</w:t>
+      </w:r>
+    </w:p>
+    <w:p>
+      <w:pPr>
+        <w:pStyle w:val="PargrafodaLista"/>
+        <w:numPr>
+          <w:ilvl w:val="0"/>
+          <w:numId w:val="12"/>
+        </w:numPr>
+      </w:pPr>
+      <w:r>
+        <w:t>Não exagerar no desenvolvimento da ideia,</w:t>
+      </w:r>
+    </w:p>
+    <w:p>
+      <w:pPr>
+        <w:pStyle w:val="PargrafodaLista"/>
+        <w:numPr>
+          <w:ilvl w:val="0"/>
+          <w:numId w:val="12"/>
+        </w:numPr>
+      </w:pPr>
+      <w:r>
+        <w:t>Falta de comunicação do grupo;</w:t>
+      </w:r>
     </w:p>
     <w:p>
       <w:pPr>
@@ -3760,27 +3918,28 @@
     </w:p>
     <w:p>
       <w:pPr>
-        <w:spacing w:after="200" w:line="276" w:lineRule="auto"/>
-        <w:ind w:firstLine="0"/>
-        <w:jc w:val="left"/>
-      </w:pPr>
-    </w:p>
-    <w:p>
-      <w:pPr>
         <w:pStyle w:val="Ttulo2"/>
       </w:pPr>
-      <w:bookmarkStart w:id="13" w:name="_Toc86517363"/>
+      <w:bookmarkStart w:id="13" w:name="_Toc86584456"/>
       <w:r>
         <w:t>Propostas de soluções</w:t>
       </w:r>
       <w:bookmarkEnd w:id="13"/>
     </w:p>
     <w:p>
-      <w:pPr>
-        <w:spacing w:after="200" w:line="276" w:lineRule="auto"/>
-        <w:ind w:firstLine="0"/>
-        <w:jc w:val="left"/>
-      </w:pPr>
+      <w:r>
+        <w:t xml:space="preserve">Para superar as dificuldades referidas, o grupo definiu que o desenvolvimento do projeto vai começar em novembro, para ter no mínimo 2 meses de tempo útil de desenvolvimento do projeto, ajudando assim também a manter a calma entre o grupo. </w:t>
+      </w:r>
+    </w:p>
+    <w:p>
+      <w:r>
+        <w:t xml:space="preserve">O objetivo do projeto passa pela sua simplicidade, facilitando a sua organização e desenvolvimento. </w:t>
+      </w:r>
+    </w:p>
+    <w:p>
+      <w:r>
+        <w:t>Para além disso, o grupo está integro e pronto para ajudar qualquer membro que sinta mais dificuldade, porque a união faz a força e o grupo estando unido, o trabalho flui mais facilmente.</w:t>
+      </w:r>
     </w:p>
     <w:p>
       <w:pPr>
@@ -3792,6 +3951,13 @@
           <w:sz w:val="40"/>
         </w:rPr>
       </w:pPr>
+      <w:r>
+        <w:rPr>
+          <w:rFonts w:ascii="Arial Rounded MT Bold" w:hAnsi="Arial Rounded MT Bold" w:cs="Arial"/>
+          <w:sz w:val="40"/>
+        </w:rPr>
+        <w:br w:type="page"/>
+      </w:r>
     </w:p>
     <w:p>
       <w:pPr>
@@ -3801,11 +3967,44 @@
           <w:numId w:val="0"/>
         </w:numPr>
       </w:pPr>
-      <w:bookmarkStart w:id="14" w:name="_Toc86517364"/>
-      <w:r>
+      <w:bookmarkStart w:id="14" w:name="_Toc86584457"/>
+      <w:r>
+        <w:lastRenderedPageBreak/>
         <w:t>Conclusão</w:t>
       </w:r>
       <w:bookmarkEnd w:id="14"/>
+    </w:p>
+    <w:p>
+      <w:pPr>
+        <w:tabs>
+          <w:tab w:val="num" w:pos="720"/>
+        </w:tabs>
+      </w:pPr>
+      <w:r>
+        <w:t>Com a elaboração deste projeto, cujo tema seria a criação</w:t>
+      </w:r>
+      <w:r>
+        <w:t xml:space="preserve"> de uma aplicação móvel onde </w:t>
+      </w:r>
+      <w:r>
+        <w:t>cada cliente tem listadas todas as reparações e os respetivos veículos e o colaborador/mecânico, inserindo o VIN do carro acede ao histórico de reparações.</w:t>
+      </w:r>
+    </w:p>
+    <w:p>
+      <w:pPr>
+        <w:ind w:firstLine="709"/>
+      </w:pPr>
+      <w:r>
+        <w:t>Até ao momento, ainda não tivemos quaisquer dificuldades na elaboração deste projeto, uma vez que se tratou apenas da análise e criação da sua interface, mas prevemos grandes desafios na segunda parte do projeto o que esperamos que nos faça desenvolver bastante as nossas capacidades na área da programação computacional e na segurança computacional.</w:t>
+      </w:r>
+    </w:p>
+    <w:p>
+      <w:pPr>
+        <w:ind w:firstLine="709"/>
+      </w:pPr>
+      <w:r>
+        <w:t>Enquanto grupo estamos a adorar realizar este projeto e estamos bastante empolgados para concluirmos este trabalho e sentirmo-nos concretizados por mais uma etapa ultrapassada.</w:t>
+      </w:r>
     </w:p>
     <w:p/>
     <w:p/>
@@ -4502,6 +4701,119 @@
     </w:lvl>
   </w:abstractNum>
   <w:abstractNum w:abstractNumId="4" w15:restartNumberingAfterBreak="0">
+    <w:nsid w:val="237917B5"/>
+    <w:multiLevelType w:val="hybridMultilevel"/>
+    <w:tmpl w:val="7A50F352"/>
+    <w:lvl w:ilvl="0" w:tplc="08160001">
+      <w:start w:val="1"/>
+      <w:numFmt w:val="bullet"/>
+      <w:lvlText w:val=""/>
+      <w:lvlJc w:val="left"/>
+      <w:pPr>
+        <w:ind w:left="1287" w:hanging="360"/>
+      </w:pPr>
+      <w:rPr>
+        <w:rFonts w:ascii="Symbol" w:hAnsi="Symbol" w:hint="default"/>
+      </w:rPr>
+    </w:lvl>
+    <w:lvl w:ilvl="1" w:tplc="08160003" w:tentative="1">
+      <w:start w:val="1"/>
+      <w:numFmt w:val="bullet"/>
+      <w:lvlText w:val="o"/>
+      <w:lvlJc w:val="left"/>
+      <w:pPr>
+        <w:ind w:left="2007" w:hanging="360"/>
+      </w:pPr>
+      <w:rPr>
+        <w:rFonts w:ascii="Courier New" w:hAnsi="Courier New" w:cs="Courier New" w:hint="default"/>
+      </w:rPr>
+    </w:lvl>
+    <w:lvl w:ilvl="2" w:tplc="08160005" w:tentative="1">
+      <w:start w:val="1"/>
+      <w:numFmt w:val="bullet"/>
+      <w:lvlText w:val=""/>
+      <w:lvlJc w:val="left"/>
+      <w:pPr>
+        <w:ind w:left="2727" w:hanging="360"/>
+      </w:pPr>
+      <w:rPr>
+        <w:rFonts w:ascii="Wingdings" w:hAnsi="Wingdings" w:hint="default"/>
+      </w:rPr>
+    </w:lvl>
+    <w:lvl w:ilvl="3" w:tplc="08160001" w:tentative="1">
+      <w:start w:val="1"/>
+      <w:numFmt w:val="bullet"/>
+      <w:lvlText w:val=""/>
+      <w:lvlJc w:val="left"/>
+      <w:pPr>
+        <w:ind w:left="3447" w:hanging="360"/>
+      </w:pPr>
+      <w:rPr>
+        <w:rFonts w:ascii="Symbol" w:hAnsi="Symbol" w:hint="default"/>
+      </w:rPr>
+    </w:lvl>
+    <w:lvl w:ilvl="4" w:tplc="08160003" w:tentative="1">
+      <w:start w:val="1"/>
+      <w:numFmt w:val="bullet"/>
+      <w:lvlText w:val="o"/>
+      <w:lvlJc w:val="left"/>
+      <w:pPr>
+        <w:ind w:left="4167" w:hanging="360"/>
+      </w:pPr>
+      <w:rPr>
+        <w:rFonts w:ascii="Courier New" w:hAnsi="Courier New" w:cs="Courier New" w:hint="default"/>
+      </w:rPr>
+    </w:lvl>
+    <w:lvl w:ilvl="5" w:tplc="08160005" w:tentative="1">
+      <w:start w:val="1"/>
+      <w:numFmt w:val="bullet"/>
+      <w:lvlText w:val=""/>
+      <w:lvlJc w:val="left"/>
+      <w:pPr>
+        <w:ind w:left="4887" w:hanging="360"/>
+      </w:pPr>
+      <w:rPr>
+        <w:rFonts w:ascii="Wingdings" w:hAnsi="Wingdings" w:hint="default"/>
+      </w:rPr>
+    </w:lvl>
+    <w:lvl w:ilvl="6" w:tplc="08160001" w:tentative="1">
+      <w:start w:val="1"/>
+      <w:numFmt w:val="bullet"/>
+      <w:lvlText w:val=""/>
+      <w:lvlJc w:val="left"/>
+      <w:pPr>
+        <w:ind w:left="5607" w:hanging="360"/>
+      </w:pPr>
+      <w:rPr>
+        <w:rFonts w:ascii="Symbol" w:hAnsi="Symbol" w:hint="default"/>
+      </w:rPr>
+    </w:lvl>
+    <w:lvl w:ilvl="7" w:tplc="08160003" w:tentative="1">
+      <w:start w:val="1"/>
+      <w:numFmt w:val="bullet"/>
+      <w:lvlText w:val="o"/>
+      <w:lvlJc w:val="left"/>
+      <w:pPr>
+        <w:ind w:left="6327" w:hanging="360"/>
+      </w:pPr>
+      <w:rPr>
+        <w:rFonts w:ascii="Courier New" w:hAnsi="Courier New" w:cs="Courier New" w:hint="default"/>
+      </w:rPr>
+    </w:lvl>
+    <w:lvl w:ilvl="8" w:tplc="08160005" w:tentative="1">
+      <w:start w:val="1"/>
+      <w:numFmt w:val="bullet"/>
+      <w:lvlText w:val=""/>
+      <w:lvlJc w:val="left"/>
+      <w:pPr>
+        <w:ind w:left="7047" w:hanging="360"/>
+      </w:pPr>
+      <w:rPr>
+        <w:rFonts w:ascii="Wingdings" w:hAnsi="Wingdings" w:hint="default"/>
+      </w:rPr>
+    </w:lvl>
+  </w:abstractNum>
+  <w:abstractNum w:abstractNumId="5" w15:restartNumberingAfterBreak="0">
     <w:nsid w:val="28C54A96"/>
     <w:multiLevelType w:val="hybridMultilevel"/>
     <w:tmpl w:val="5B2AE100"/>
@@ -4641,7 +4953,7 @@
       </w:rPr>
     </w:lvl>
   </w:abstractNum>
-  <w:abstractNum w:abstractNumId="5" w15:restartNumberingAfterBreak="0">
+  <w:abstractNum w:abstractNumId="6" w15:restartNumberingAfterBreak="0">
     <w:nsid w:val="2E437C39"/>
     <w:multiLevelType w:val="hybridMultilevel"/>
     <w:tmpl w:val="9C3C4B00"/>
@@ -4754,7 +5066,7 @@
       </w:rPr>
     </w:lvl>
   </w:abstractNum>
-  <w:abstractNum w:abstractNumId="6" w15:restartNumberingAfterBreak="0">
+  <w:abstractNum w:abstractNumId="7" w15:restartNumberingAfterBreak="0">
     <w:nsid w:val="3F7B216A"/>
     <w:multiLevelType w:val="hybridMultilevel"/>
     <w:tmpl w:val="30907DC0"/>
@@ -4840,7 +5152,7 @@
       </w:pPr>
     </w:lvl>
   </w:abstractNum>
-  <w:abstractNum w:abstractNumId="7" w15:restartNumberingAfterBreak="0">
+  <w:abstractNum w:abstractNumId="8" w15:restartNumberingAfterBreak="0">
     <w:nsid w:val="51684278"/>
     <w:multiLevelType w:val="hybridMultilevel"/>
     <w:tmpl w:val="5AAE5844"/>
@@ -4953,7 +5265,7 @@
       </w:rPr>
     </w:lvl>
   </w:abstractNum>
-  <w:abstractNum w:abstractNumId="8" w15:restartNumberingAfterBreak="0">
+  <w:abstractNum w:abstractNumId="9" w15:restartNumberingAfterBreak="0">
     <w:nsid w:val="57FF0789"/>
     <w:multiLevelType w:val="hybridMultilevel"/>
     <w:tmpl w:val="972849CC"/>
@@ -5093,7 +5405,7 @@
       </w:rPr>
     </w:lvl>
   </w:abstractNum>
-  <w:abstractNum w:abstractNumId="9" w15:restartNumberingAfterBreak="0">
+  <w:abstractNum w:abstractNumId="10" w15:restartNumberingAfterBreak="0">
     <w:nsid w:val="676F5994"/>
     <w:multiLevelType w:val="hybridMultilevel"/>
     <w:tmpl w:val="AA90DBAA"/>
@@ -5183,7 +5495,7 @@
     </w:lvl>
   </w:abstractNum>
   <w:num w:numId="1">
-    <w:abstractNumId w:val="9"/>
+    <w:abstractNumId w:val="10"/>
   </w:num>
   <w:num w:numId="2">
     <w:abstractNumId w:val="2"/>
@@ -5195,13 +5507,13 @@
     <w:abstractNumId w:val="3"/>
   </w:num>
   <w:num w:numId="5">
-    <w:abstractNumId w:val="7"/>
+    <w:abstractNumId w:val="8"/>
   </w:num>
   <w:num w:numId="6">
     <w:abstractNumId w:val="0"/>
   </w:num>
   <w:num w:numId="7">
-    <w:abstractNumId w:val="6"/>
+    <w:abstractNumId w:val="7"/>
   </w:num>
   <w:num w:numId="8">
     <w:abstractNumId w:val="0"/>
@@ -5234,13 +5546,16 @@
     </w:lvlOverride>
   </w:num>
   <w:num w:numId="9">
+    <w:abstractNumId w:val="6"/>
+  </w:num>
+  <w:num w:numId="10">
     <w:abstractNumId w:val="5"/>
   </w:num>
-  <w:num w:numId="10">
+  <w:num w:numId="11">
+    <w:abstractNumId w:val="9"/>
+  </w:num>
+  <w:num w:numId="12">
     <w:abstractNumId w:val="4"/>
-  </w:num>
-  <w:num w:numId="11">
-    <w:abstractNumId w:val="8"/>
   </w:num>
 </w:numbering>
 </file>

</xml_diff>

<commit_message>
Alteração do nome de aluno - Relatório
</commit_message>
<xml_diff>
--- a/doc/AMSI_Grupo_ADG_FASE1.docx
+++ b/doc/AMSI_Grupo_ADG_FASE1.docx
@@ -345,7 +345,13 @@
         <w:rPr>
           <w:szCs w:val="24"/>
         </w:rPr>
-        <w:t>2202811</w:t>
+        <w:t>2202</w:t>
+      </w:r>
+      <w:r>
+        <w:rPr>
+          <w:szCs w:val="24"/>
+        </w:rPr>
+        <w:t>415</w:t>
       </w:r>
       <w:r>
         <w:rPr>
@@ -364,7 +370,7 @@
         <w:rPr>
           <w:szCs w:val="24"/>
         </w:rPr>
-        <w:t>Alberto Correia</w:t>
+        <w:t>Andreia Agostinho</w:t>
       </w:r>
     </w:p>
     <w:p>

</xml_diff>